<commit_message>
Code and Jinja Fix 8 June
</commit_message>
<xml_diff>
--- a/docassemble/LLAW33012020S1P10/data/templates/Revised_Service_Agreement_with_Jinja_2.docx
+++ b/docassemble/LLAW33012020S1P10/data/templates/Revised_Service_Agreement_with_Jinja_2.docx
@@ -1,6 +1,6 @@
 
 <file path=word/document.xml><?xml version="1.0" encoding="utf-8"?>
-<w:document xmlns:wpc="http://schemas.microsoft.com/office/word/2010/wordprocessingCanvas" xmlns:cx="http://schemas.microsoft.com/office/drawing/2014/chartex" xmlns:cx1="http://schemas.microsoft.com/office/drawing/2015/9/8/chartex" xmlns:cx2="http://schemas.microsoft.com/office/drawing/2015/10/21/chartex" xmlns:cx3="http://schemas.microsoft.com/office/drawing/2016/5/9/chartex" xmlns:cx4="http://schemas.microsoft.com/office/drawing/2016/5/10/chartex" xmlns:cx5="http://schemas.microsoft.com/office/drawing/2016/5/11/chartex" xmlns:cx6="http://schemas.microsoft.com/office/drawing/2016/5/12/chartex" xmlns:cx7="http://schemas.microsoft.com/office/drawing/2016/5/13/chartex" xmlns:cx8="http://schemas.microsoft.com/office/drawing/2016/5/14/chartex" xmlns:mc="http://schemas.openxmlformats.org/markup-compatibility/2006" xmlns:aink="http://schemas.microsoft.com/office/drawing/2016/ink" xmlns:am3d="http://schemas.microsoft.com/office/drawing/2017/model3d" xmlns:o="urn:schemas-microsoft-com:office:office" xmlns:r="http://schemas.openxmlformats.org/officeDocument/2006/relationships" xmlns:m="http://schemas.openxmlformats.org/officeDocument/2006/math" xmlns:v="urn:schemas-microsoft-com:vml" xmlns:wp14="http://schemas.microsoft.com/office/word/2010/wordprocessingDrawing" xmlns:wp="http://schemas.openxmlformats.org/drawingml/2006/wordprocessingDrawing" xmlns:w10="urn:schemas-microsoft-com:office:word" xmlns:w="http://schemas.openxmlformats.org/wordprocessingml/2006/main" xmlns:w14="http://schemas.microsoft.com/office/word/2010/wordml" xmlns:w15="http://schemas.microsoft.com/office/word/2012/wordml" xmlns:w16cex="http://schemas.microsoft.com/office/word/2018/wordml/cex" xmlns:w16cid="http://schemas.microsoft.com/office/word/2016/wordml/cid" xmlns:w16="http://schemas.microsoft.com/office/word/2018/wordml" xmlns:w16se="http://schemas.microsoft.com/office/word/2015/wordml/symex" xmlns:wpg="http://schemas.microsoft.com/office/word/2010/wordprocessingGroup" xmlns:wpi="http://schemas.microsoft.com/office/word/2010/wordprocessingInk" xmlns:wne="http://schemas.microsoft.com/office/word/2006/wordml" xmlns:wps="http://schemas.microsoft.com/office/word/2010/wordprocessingShape" mc:Ignorable="w14 w15 w16se w16cid w16 w16cex wp14">
+<w:document xmlns:wpc="http://schemas.microsoft.com/office/word/2010/wordprocessingCanvas" xmlns:cx="http://schemas.microsoft.com/office/drawing/2014/chartex" xmlns:cx1="http://schemas.microsoft.com/office/drawing/2015/9/8/chartex" xmlns:cx2="http://schemas.microsoft.com/office/drawing/2015/10/21/chartex" xmlns:cx3="http://schemas.microsoft.com/office/drawing/2016/5/9/chartex" xmlns:cx4="http://schemas.microsoft.com/office/drawing/2016/5/10/chartex" xmlns:cx5="http://schemas.microsoft.com/office/drawing/2016/5/11/chartex" xmlns:cx6="http://schemas.microsoft.com/office/drawing/2016/5/12/chartex" xmlns:cx7="http://schemas.microsoft.com/office/drawing/2016/5/13/chartex" xmlns:cx8="http://schemas.microsoft.com/office/drawing/2016/5/14/chartex" xmlns:mc="http://schemas.openxmlformats.org/markup-compatibility/2006" xmlns:aink="http://schemas.microsoft.com/office/drawing/2016/ink" xmlns:am3d="http://schemas.microsoft.com/office/drawing/2017/model3d" xmlns:o="urn:schemas-microsoft-com:office:office" xmlns:r="http://schemas.openxmlformats.org/officeDocument/2006/relationships" xmlns:m="http://schemas.openxmlformats.org/officeDocument/2006/math" xmlns:v="urn:schemas-microsoft-com:vml" xmlns:wp14="http://schemas.microsoft.com/office/word/2010/wordprocessingDrawing" xmlns:wp="http://schemas.openxmlformats.org/drawingml/2006/wordprocessingDrawing" xmlns:w10="urn:schemas-microsoft-com:office:word" xmlns:w="http://schemas.openxmlformats.org/wordprocessingml/2006/main" xmlns:w14="http://schemas.microsoft.com/office/word/2010/wordml" xmlns:w15="http://schemas.microsoft.com/office/word/2012/wordml" xmlns:w16cid="http://schemas.microsoft.com/office/word/2016/wordml/cid" xmlns:w16se="http://schemas.microsoft.com/office/word/2015/wordml/symex" xmlns:wpg="http://schemas.microsoft.com/office/word/2010/wordprocessingGroup" xmlns:wpi="http://schemas.microsoft.com/office/word/2010/wordprocessingInk" xmlns:wne="http://schemas.microsoft.com/office/word/2006/wordml" xmlns:wps="http://schemas.microsoft.com/office/word/2010/wordprocessingShape" mc:Ignorable="w14 w15 w16se w16cid wp14">
   <w:body>
     <w:p>
       <w:pPr>
@@ -146,104 +146,94 @@
     </w:p>
     <w:p>
       <w:pPr>
-        <w:pStyle w:val="Default"/>
-        <w:rPr>
-          <w:b/>
-          <w:color w:val="auto"/>
-        </w:rPr>
-      </w:pPr>
-    </w:p>
-    <w:p>
-      <w:pPr>
-        <w:spacing w:after="0" w:line="240" w:lineRule="auto"/>
-        <w:rPr>
-          <w:rFonts w:cs="Arial"/>
-          <w:b/>
-          <w:sz w:val="24"/>
-          <w:szCs w:val="24"/>
-        </w:rPr>
-      </w:pPr>
-      <w:r>
-        <w:rPr>
-          <w:rFonts w:cs="Arial"/>
-          <w:b/>
-          <w:sz w:val="24"/>
-          <w:szCs w:val="24"/>
-        </w:rPr>
-        <w:t>Participant</w:t>
-      </w:r>
-      <w:r>
-        <w:rPr>
-          <w:rFonts w:cs="Arial"/>
-          <w:b/>
-          <w:sz w:val="24"/>
-          <w:szCs w:val="24"/>
-        </w:rPr>
-        <w:t>’s</w:t>
-      </w:r>
-      <w:r>
-        <w:rPr>
-          <w:rFonts w:cs="Arial"/>
-          <w:b/>
-          <w:sz w:val="24"/>
-          <w:szCs w:val="24"/>
-        </w:rPr>
-        <w:t xml:space="preserve"> Representative</w:t>
-      </w:r>
-      <w:r>
-        <w:rPr>
-          <w:rFonts w:cs="Arial"/>
-          <w:b/>
-          <w:sz w:val="24"/>
-          <w:szCs w:val="24"/>
-        </w:rPr>
-        <w:t xml:space="preserve"> / Parent / Guardian</w:t>
-      </w:r>
-      <w:r>
-        <w:rPr>
-          <w:rFonts w:cs="Arial"/>
-          <w:b/>
-          <w:sz w:val="24"/>
-          <w:szCs w:val="24"/>
-        </w:rPr>
-        <w:t xml:space="preserve">: </w:t>
-      </w:r>
-      <w:proofErr w:type="gramStart"/>
-      <w:r>
-        <w:rPr>
-          <w:rFonts w:cs="Arial"/>
+        <w:spacing w:after="0" w:line="240" w:lineRule="auto"/>
+        <w:rPr>
+          <w:rFonts w:eastAsia="Times New Roman" w:cs="Arial"/>
           <w:b/>
           <w:bCs/>
           <w:color w:val="7030A0"/>
           <w:sz w:val="24"/>
           <w:szCs w:val="24"/>
-        </w:rPr>
-        <w:t>{{</w:t>
-      </w:r>
-      <w:r>
-        <w:rPr>
-          <w:rFonts w:cs="Arial"/>
+          <w:lang w:eastAsia="en-AU"/>
+        </w:rPr>
+      </w:pPr>
+    </w:p>
+    <w:p>
+      <w:pPr>
+        <w:spacing w:after="0" w:line="240" w:lineRule="auto"/>
+      </w:pPr>
+      <w:r>
+        <w:t xml:space="preserve">{%p if </w:t>
+      </w:r>
+      <w:r>
+        <w:t>P10_Participant_Or_Representative</w:t>
+      </w:r>
+      <w:r>
+        <w:t xml:space="preserve"> </w:t>
+      </w:r>
+      <w:r>
+        <w:t xml:space="preserve">== </w:t>
+      </w:r>
+      <w:r>
+        <w:t>‘</w:t>
+      </w:r>
+      <w:r>
+        <w:t>Yes</w:t>
+      </w:r>
+      <w:r>
+        <w:t>’</w:t>
+      </w:r>
+      <w:r>
+        <w:t xml:space="preserve"> </w:t>
+      </w:r>
+      <w:r>
+        <w:t>%}</w:t>
+      </w:r>
+    </w:p>
+    <w:p>
+      <w:pPr>
+        <w:spacing w:after="0" w:line="240" w:lineRule="auto"/>
+        <w:rPr>
+          <w:rFonts w:eastAsia="Times New Roman" w:cs="Arial"/>
           <w:b/>
           <w:bCs/>
           <w:color w:val="7030A0"/>
           <w:sz w:val="24"/>
           <w:szCs w:val="24"/>
-        </w:rPr>
-        <w:t xml:space="preserve">  </w:t>
-      </w:r>
-      <w:proofErr w:type="gramEnd"/>
-      <w:r>
-        <w:rPr>
-          <w:rFonts w:eastAsia="Times New Roman" w:cs="Arial"/>
+          <w:lang w:eastAsia="en-AU"/>
+        </w:rPr>
+      </w:pPr>
+      <w:r>
+        <w:rPr>
+          <w:rFonts w:cs="Arial"/>
+          <w:b/>
+          <w:sz w:val="24"/>
+          <w:szCs w:val="24"/>
+        </w:rPr>
+        <w:t>Participant’s Representative / Parent / Guardian</w:t>
+      </w:r>
+      <w:r>
+        <w:rPr>
+          <w:rFonts w:cs="Arial"/>
+          <w:b/>
+          <w:sz w:val="24"/>
+          <w:szCs w:val="24"/>
+        </w:rPr>
+        <w:t xml:space="preserve">: </w:t>
+      </w:r>
+      <w:proofErr w:type="gramStart"/>
+      <w:r>
+        <w:rPr>
+          <w:rFonts w:cs="Arial"/>
           <w:b/>
           <w:bCs/>
           <w:color w:val="7030A0"/>
           <w:sz w:val="24"/>
           <w:szCs w:val="24"/>
-          <w:lang w:eastAsia="en-AU"/>
-        </w:rPr>
-        <w:t>P10Representative</w:t>
-      </w:r>
+        </w:rPr>
+        <w:t xml:space="preserve">{{  </w:t>
+      </w:r>
+      <w:proofErr w:type="gramEnd"/>
       <w:r>
         <w:rPr>
           <w:rFonts w:eastAsia="Times New Roman" w:cs="Arial"/>
@@ -254,9 +244,20 @@
           <w:szCs w:val="24"/>
           <w:lang w:eastAsia="en-AU"/>
         </w:rPr>
-        <w:t xml:space="preserve">  </w:t>
-      </w:r>
-      <w:r>
+        <w:t>P10Representative  }}</w:t>
+      </w:r>
+    </w:p>
+    <w:p>
+      <w:pPr>
+        <w:spacing w:after="0" w:line="240" w:lineRule="auto"/>
+      </w:pPr>
+      <w:r>
+        <w:t>{%p else %}</w:t>
+      </w:r>
+    </w:p>
+    <w:p>
+      <w:pPr>
+        <w:spacing w:after="0" w:line="240" w:lineRule="auto"/>
         <w:rPr>
           <w:rFonts w:eastAsia="Times New Roman" w:cs="Arial"/>
           <w:b/>
@@ -266,7 +267,87 @@
           <w:szCs w:val="24"/>
           <w:lang w:eastAsia="en-AU"/>
         </w:rPr>
-        <w:t>}}</w:t>
+      </w:pPr>
+      <w:r>
+        <w:rPr>
+          <w:rFonts w:cs="Arial"/>
+          <w:b/>
+          <w:sz w:val="24"/>
+          <w:szCs w:val="24"/>
+        </w:rPr>
+        <w:t>Participant</w:t>
+      </w:r>
+      <w:r>
+        <w:rPr>
+          <w:rFonts w:cs="Arial"/>
+          <w:b/>
+          <w:sz w:val="24"/>
+          <w:szCs w:val="24"/>
+        </w:rPr>
+        <w:t xml:space="preserve">: </w:t>
+      </w:r>
+      <w:proofErr w:type="gramStart"/>
+      <w:r>
+        <w:rPr>
+          <w:rFonts w:cs="Arial"/>
+          <w:b/>
+          <w:bCs/>
+          <w:color w:val="7030A0"/>
+          <w:sz w:val="24"/>
+          <w:szCs w:val="24"/>
+        </w:rPr>
+        <w:t xml:space="preserve">{{  </w:t>
+      </w:r>
+      <w:proofErr w:type="gramEnd"/>
+      <w:r>
+        <w:rPr>
+          <w:rFonts w:eastAsia="Times New Roman" w:cs="Arial"/>
+          <w:b/>
+          <w:bCs/>
+          <w:color w:val="7030A0"/>
+          <w:sz w:val="24"/>
+          <w:szCs w:val="24"/>
+          <w:lang w:eastAsia="en-AU"/>
+        </w:rPr>
+        <w:t>P10</w:t>
+      </w:r>
+      <w:r>
+        <w:rPr>
+          <w:rFonts w:eastAsia="Times New Roman" w:cs="Arial"/>
+          <w:b/>
+          <w:bCs/>
+          <w:color w:val="7030A0"/>
+          <w:sz w:val="24"/>
+          <w:szCs w:val="24"/>
+          <w:lang w:eastAsia="en-AU"/>
+        </w:rPr>
+        <w:t>Name</w:t>
+      </w:r>
+      <w:r>
+        <w:rPr>
+          <w:rFonts w:eastAsia="Times New Roman" w:cs="Arial"/>
+          <w:b/>
+          <w:bCs/>
+          <w:color w:val="7030A0"/>
+          <w:sz w:val="24"/>
+          <w:szCs w:val="24"/>
+          <w:lang w:eastAsia="en-AU"/>
+        </w:rPr>
+        <w:t xml:space="preserve">  }}</w:t>
+      </w:r>
+    </w:p>
+    <w:p>
+      <w:pPr>
+        <w:spacing w:after="0" w:line="240" w:lineRule="auto"/>
+        <w:rPr>
+          <w:rFonts w:cs="Arial"/>
+          <w:b/>
+          <w:sz w:val="24"/>
+          <w:szCs w:val="24"/>
+        </w:rPr>
+      </w:pPr>
+      <w:r>
+        <w:t>{%p endif %}</w:t>
       </w:r>
     </w:p>
     <w:p>
@@ -1289,6 +1370,7 @@
           <w:szCs w:val="24"/>
           <w:lang w:eastAsia="en-AU"/>
         </w:rPr>
+        <w:lastRenderedPageBreak/>
         <w:t xml:space="preserve">Provide </w:t>
       </w:r>
       <w:r>
@@ -1439,7 +1521,6 @@
           <w:szCs w:val="24"/>
           <w:lang w:eastAsia="en-AU"/>
         </w:rPr>
-        <w:lastRenderedPageBreak/>
         <w:t>Give a minimum of 24 hours’ notice, where possible, if the RSB has to change a scheduled appointment (except in emergency situations)</w:t>
       </w:r>
     </w:p>
@@ -2660,6 +2741,7 @@
           <w:sz w:val="24"/>
           <w:szCs w:val="24"/>
         </w:rPr>
+        <w:lastRenderedPageBreak/>
         <w:t xml:space="preserve">If the </w:t>
       </w:r>
       <w:r>
@@ -2729,7 +2811,6 @@
         <w:pStyle w:val="Heading2"/>
       </w:pPr>
       <w:r>
-        <w:lastRenderedPageBreak/>
         <w:t>CHANGES TO THIS SERVICE AGREEMENT</w:t>
       </w:r>
     </w:p>
@@ -3585,6 +3666,7 @@
         <w:rPr>
           <w:color w:val="auto"/>
         </w:rPr>
+        <w:lastRenderedPageBreak/>
         <w:t>Or go directly to an external agency</w:t>
       </w:r>
     </w:p>
@@ -3626,7 +3708,6 @@
         <w:rPr>
           <w:rFonts w:ascii="Arial" w:hAnsi="Arial" w:cs="Arial"/>
         </w:rPr>
-        <w:lastRenderedPageBreak/>
         <w:t>The NDIS Commission by:</w:t>
       </w:r>
     </w:p>
@@ -4659,6 +4740,7 @@
           <w:sz w:val="24"/>
           <w:szCs w:val="24"/>
         </w:rPr>
+        <w:lastRenderedPageBreak/>
         <w:t>{{</w:t>
       </w:r>
       <w:r>
@@ -5157,7 +5239,7 @@
 </file>
 
 <file path=word/endnotes.xml><?xml version="1.0" encoding="utf-8"?>
-<w:endnotes xmlns:wpc="http://schemas.microsoft.com/office/word/2010/wordprocessingCanvas" xmlns:cx="http://schemas.microsoft.com/office/drawing/2014/chartex" xmlns:cx1="http://schemas.microsoft.com/office/drawing/2015/9/8/chartex" xmlns:cx2="http://schemas.microsoft.com/office/drawing/2015/10/21/chartex" xmlns:cx3="http://schemas.microsoft.com/office/drawing/2016/5/9/chartex" xmlns:cx4="http://schemas.microsoft.com/office/drawing/2016/5/10/chartex" xmlns:cx5="http://schemas.microsoft.com/office/drawing/2016/5/11/chartex" xmlns:cx6="http://schemas.microsoft.com/office/drawing/2016/5/12/chartex" xmlns:cx7="http://schemas.microsoft.com/office/drawing/2016/5/13/chartex" xmlns:cx8="http://schemas.microsoft.com/office/drawing/2016/5/14/chartex" xmlns:mc="http://schemas.openxmlformats.org/markup-compatibility/2006" xmlns:aink="http://schemas.microsoft.com/office/drawing/2016/ink" xmlns:am3d="http://schemas.microsoft.com/office/drawing/2017/model3d" xmlns:o="urn:schemas-microsoft-com:office:office" xmlns:r="http://schemas.openxmlformats.org/officeDocument/2006/relationships" xmlns:m="http://schemas.openxmlformats.org/officeDocument/2006/math" xmlns:v="urn:schemas-microsoft-com:vml" xmlns:wp14="http://schemas.microsoft.com/office/word/2010/wordprocessingDrawing" xmlns:wp="http://schemas.openxmlformats.org/drawingml/2006/wordprocessingDrawing" xmlns:w10="urn:schemas-microsoft-com:office:word" xmlns:w="http://schemas.openxmlformats.org/wordprocessingml/2006/main" xmlns:w14="http://schemas.microsoft.com/office/word/2010/wordml" xmlns:w15="http://schemas.microsoft.com/office/word/2012/wordml" xmlns:w16cex="http://schemas.microsoft.com/office/word/2018/wordml/cex" xmlns:w16cid="http://schemas.microsoft.com/office/word/2016/wordml/cid" xmlns:w16="http://schemas.microsoft.com/office/word/2018/wordml" xmlns:w16se="http://schemas.microsoft.com/office/word/2015/wordml/symex" xmlns:wpg="http://schemas.microsoft.com/office/word/2010/wordprocessingGroup" xmlns:wpi="http://schemas.microsoft.com/office/word/2010/wordprocessingInk" xmlns:wne="http://schemas.microsoft.com/office/word/2006/wordml" xmlns:wps="http://schemas.microsoft.com/office/word/2010/wordprocessingShape" mc:Ignorable="w14 w15 w16se w16cid w16 w16cex wp14">
+<w:endnotes xmlns:wpc="http://schemas.microsoft.com/office/word/2010/wordprocessingCanvas" xmlns:cx="http://schemas.microsoft.com/office/drawing/2014/chartex" xmlns:cx1="http://schemas.microsoft.com/office/drawing/2015/9/8/chartex" xmlns:cx2="http://schemas.microsoft.com/office/drawing/2015/10/21/chartex" xmlns:cx3="http://schemas.microsoft.com/office/drawing/2016/5/9/chartex" xmlns:cx4="http://schemas.microsoft.com/office/drawing/2016/5/10/chartex" xmlns:cx5="http://schemas.microsoft.com/office/drawing/2016/5/11/chartex" xmlns:cx6="http://schemas.microsoft.com/office/drawing/2016/5/12/chartex" xmlns:cx7="http://schemas.microsoft.com/office/drawing/2016/5/13/chartex" xmlns:cx8="http://schemas.microsoft.com/office/drawing/2016/5/14/chartex" xmlns:mc="http://schemas.openxmlformats.org/markup-compatibility/2006" xmlns:aink="http://schemas.microsoft.com/office/drawing/2016/ink" xmlns:am3d="http://schemas.microsoft.com/office/drawing/2017/model3d" xmlns:o="urn:schemas-microsoft-com:office:office" xmlns:r="http://schemas.openxmlformats.org/officeDocument/2006/relationships" xmlns:m="http://schemas.openxmlformats.org/officeDocument/2006/math" xmlns:v="urn:schemas-microsoft-com:vml" xmlns:wp14="http://schemas.microsoft.com/office/word/2010/wordprocessingDrawing" xmlns:wp="http://schemas.openxmlformats.org/drawingml/2006/wordprocessingDrawing" xmlns:w10="urn:schemas-microsoft-com:office:word" xmlns:w="http://schemas.openxmlformats.org/wordprocessingml/2006/main" xmlns:w14="http://schemas.microsoft.com/office/word/2010/wordml" xmlns:w15="http://schemas.microsoft.com/office/word/2012/wordml" xmlns:w16cid="http://schemas.microsoft.com/office/word/2016/wordml/cid" xmlns:w16se="http://schemas.microsoft.com/office/word/2015/wordml/symex" xmlns:wpg="http://schemas.microsoft.com/office/word/2010/wordprocessingGroup" xmlns:wpi="http://schemas.microsoft.com/office/word/2010/wordprocessingInk" xmlns:wne="http://schemas.microsoft.com/office/word/2006/wordml" xmlns:wps="http://schemas.microsoft.com/office/word/2010/wordprocessingShape" mc:Ignorable="w14 w15 w16se w16cid wp14">
   <w:endnote w:type="separator" w:id="-1">
     <w:p>
       <w:pPr>
@@ -5182,7 +5264,7 @@
 </file>
 
 <file path=word/footer1.xml><?xml version="1.0" encoding="utf-8"?>
-<w:ftr xmlns:wpc="http://schemas.microsoft.com/office/word/2010/wordprocessingCanvas" xmlns:cx="http://schemas.microsoft.com/office/drawing/2014/chartex" xmlns:cx1="http://schemas.microsoft.com/office/drawing/2015/9/8/chartex" xmlns:cx2="http://schemas.microsoft.com/office/drawing/2015/10/21/chartex" xmlns:cx3="http://schemas.microsoft.com/office/drawing/2016/5/9/chartex" xmlns:cx4="http://schemas.microsoft.com/office/drawing/2016/5/10/chartex" xmlns:cx5="http://schemas.microsoft.com/office/drawing/2016/5/11/chartex" xmlns:cx6="http://schemas.microsoft.com/office/drawing/2016/5/12/chartex" xmlns:cx7="http://schemas.microsoft.com/office/drawing/2016/5/13/chartex" xmlns:cx8="http://schemas.microsoft.com/office/drawing/2016/5/14/chartex" xmlns:mc="http://schemas.openxmlformats.org/markup-compatibility/2006" xmlns:aink="http://schemas.microsoft.com/office/drawing/2016/ink" xmlns:am3d="http://schemas.microsoft.com/office/drawing/2017/model3d" xmlns:o="urn:schemas-microsoft-com:office:office" xmlns:r="http://schemas.openxmlformats.org/officeDocument/2006/relationships" xmlns:m="http://schemas.openxmlformats.org/officeDocument/2006/math" xmlns:v="urn:schemas-microsoft-com:vml" xmlns:wp14="http://schemas.microsoft.com/office/word/2010/wordprocessingDrawing" xmlns:wp="http://schemas.openxmlformats.org/drawingml/2006/wordprocessingDrawing" xmlns:w10="urn:schemas-microsoft-com:office:word" xmlns:w="http://schemas.openxmlformats.org/wordprocessingml/2006/main" xmlns:w14="http://schemas.microsoft.com/office/word/2010/wordml" xmlns:w15="http://schemas.microsoft.com/office/word/2012/wordml" xmlns:w16cex="http://schemas.microsoft.com/office/word/2018/wordml/cex" xmlns:w16cid="http://schemas.microsoft.com/office/word/2016/wordml/cid" xmlns:w16="http://schemas.microsoft.com/office/word/2018/wordml" xmlns:w16se="http://schemas.microsoft.com/office/word/2015/wordml/symex" xmlns:wpg="http://schemas.microsoft.com/office/word/2010/wordprocessingGroup" xmlns:wpi="http://schemas.microsoft.com/office/word/2010/wordprocessingInk" xmlns:wne="http://schemas.microsoft.com/office/word/2006/wordml" xmlns:wps="http://schemas.microsoft.com/office/word/2010/wordprocessingShape" mc:Ignorable="w14 w15 w16se w16cid w16 w16cex wp14">
+<w:ftr xmlns:wpc="http://schemas.microsoft.com/office/word/2010/wordprocessingCanvas" xmlns:cx="http://schemas.microsoft.com/office/drawing/2014/chartex" xmlns:cx1="http://schemas.microsoft.com/office/drawing/2015/9/8/chartex" xmlns:cx2="http://schemas.microsoft.com/office/drawing/2015/10/21/chartex" xmlns:cx3="http://schemas.microsoft.com/office/drawing/2016/5/9/chartex" xmlns:cx4="http://schemas.microsoft.com/office/drawing/2016/5/10/chartex" xmlns:cx5="http://schemas.microsoft.com/office/drawing/2016/5/11/chartex" xmlns:cx6="http://schemas.microsoft.com/office/drawing/2016/5/12/chartex" xmlns:cx7="http://schemas.microsoft.com/office/drawing/2016/5/13/chartex" xmlns:cx8="http://schemas.microsoft.com/office/drawing/2016/5/14/chartex" xmlns:mc="http://schemas.openxmlformats.org/markup-compatibility/2006" xmlns:aink="http://schemas.microsoft.com/office/drawing/2016/ink" xmlns:am3d="http://schemas.microsoft.com/office/drawing/2017/model3d" xmlns:o="urn:schemas-microsoft-com:office:office" xmlns:r="http://schemas.openxmlformats.org/officeDocument/2006/relationships" xmlns:m="http://schemas.openxmlformats.org/officeDocument/2006/math" xmlns:v="urn:schemas-microsoft-com:vml" xmlns:wp14="http://schemas.microsoft.com/office/word/2010/wordprocessingDrawing" xmlns:wp="http://schemas.openxmlformats.org/drawingml/2006/wordprocessingDrawing" xmlns:w10="urn:schemas-microsoft-com:office:word" xmlns:w="http://schemas.openxmlformats.org/wordprocessingml/2006/main" xmlns:w14="http://schemas.microsoft.com/office/word/2010/wordml" xmlns:w15="http://schemas.microsoft.com/office/word/2012/wordml" xmlns:w16cid="http://schemas.microsoft.com/office/word/2016/wordml/cid" xmlns:w16se="http://schemas.microsoft.com/office/word/2015/wordml/symex" xmlns:wpg="http://schemas.microsoft.com/office/word/2010/wordprocessingGroup" xmlns:wpi="http://schemas.microsoft.com/office/word/2010/wordprocessingInk" xmlns:wne="http://schemas.microsoft.com/office/word/2006/wordml" xmlns:wps="http://schemas.microsoft.com/office/word/2010/wordprocessingShape" mc:Ignorable="w14 w15 w16se w16cid wp14">
   <w:sdt>
     <w:sdtPr>
       <w:id w:val="-1549293238"/>
@@ -5330,7 +5412,7 @@
 </file>
 
 <file path=word/footnotes.xml><?xml version="1.0" encoding="utf-8"?>
-<w:footnotes xmlns:wpc="http://schemas.microsoft.com/office/word/2010/wordprocessingCanvas" xmlns:cx="http://schemas.microsoft.com/office/drawing/2014/chartex" xmlns:cx1="http://schemas.microsoft.com/office/drawing/2015/9/8/chartex" xmlns:cx2="http://schemas.microsoft.com/office/drawing/2015/10/21/chartex" xmlns:cx3="http://schemas.microsoft.com/office/drawing/2016/5/9/chartex" xmlns:cx4="http://schemas.microsoft.com/office/drawing/2016/5/10/chartex" xmlns:cx5="http://schemas.microsoft.com/office/drawing/2016/5/11/chartex" xmlns:cx6="http://schemas.microsoft.com/office/drawing/2016/5/12/chartex" xmlns:cx7="http://schemas.microsoft.com/office/drawing/2016/5/13/chartex" xmlns:cx8="http://schemas.microsoft.com/office/drawing/2016/5/14/chartex" xmlns:mc="http://schemas.openxmlformats.org/markup-compatibility/2006" xmlns:aink="http://schemas.microsoft.com/office/drawing/2016/ink" xmlns:am3d="http://schemas.microsoft.com/office/drawing/2017/model3d" xmlns:o="urn:schemas-microsoft-com:office:office" xmlns:r="http://schemas.openxmlformats.org/officeDocument/2006/relationships" xmlns:m="http://schemas.openxmlformats.org/officeDocument/2006/math" xmlns:v="urn:schemas-microsoft-com:vml" xmlns:wp14="http://schemas.microsoft.com/office/word/2010/wordprocessingDrawing" xmlns:wp="http://schemas.openxmlformats.org/drawingml/2006/wordprocessingDrawing" xmlns:w10="urn:schemas-microsoft-com:office:word" xmlns:w="http://schemas.openxmlformats.org/wordprocessingml/2006/main" xmlns:w14="http://schemas.microsoft.com/office/word/2010/wordml" xmlns:w15="http://schemas.microsoft.com/office/word/2012/wordml" xmlns:w16cex="http://schemas.microsoft.com/office/word/2018/wordml/cex" xmlns:w16cid="http://schemas.microsoft.com/office/word/2016/wordml/cid" xmlns:w16="http://schemas.microsoft.com/office/word/2018/wordml" xmlns:w16se="http://schemas.microsoft.com/office/word/2015/wordml/symex" xmlns:wpg="http://schemas.microsoft.com/office/word/2010/wordprocessingGroup" xmlns:wpi="http://schemas.microsoft.com/office/word/2010/wordprocessingInk" xmlns:wne="http://schemas.microsoft.com/office/word/2006/wordml" xmlns:wps="http://schemas.microsoft.com/office/word/2010/wordprocessingShape" mc:Ignorable="w14 w15 w16se w16cid w16 w16cex wp14">
+<w:footnotes xmlns:wpc="http://schemas.microsoft.com/office/word/2010/wordprocessingCanvas" xmlns:cx="http://schemas.microsoft.com/office/drawing/2014/chartex" xmlns:cx1="http://schemas.microsoft.com/office/drawing/2015/9/8/chartex" xmlns:cx2="http://schemas.microsoft.com/office/drawing/2015/10/21/chartex" xmlns:cx3="http://schemas.microsoft.com/office/drawing/2016/5/9/chartex" xmlns:cx4="http://schemas.microsoft.com/office/drawing/2016/5/10/chartex" xmlns:cx5="http://schemas.microsoft.com/office/drawing/2016/5/11/chartex" xmlns:cx6="http://schemas.microsoft.com/office/drawing/2016/5/12/chartex" xmlns:cx7="http://schemas.microsoft.com/office/drawing/2016/5/13/chartex" xmlns:cx8="http://schemas.microsoft.com/office/drawing/2016/5/14/chartex" xmlns:mc="http://schemas.openxmlformats.org/markup-compatibility/2006" xmlns:aink="http://schemas.microsoft.com/office/drawing/2016/ink" xmlns:am3d="http://schemas.microsoft.com/office/drawing/2017/model3d" xmlns:o="urn:schemas-microsoft-com:office:office" xmlns:r="http://schemas.openxmlformats.org/officeDocument/2006/relationships" xmlns:m="http://schemas.openxmlformats.org/officeDocument/2006/math" xmlns:v="urn:schemas-microsoft-com:vml" xmlns:wp14="http://schemas.microsoft.com/office/word/2010/wordprocessingDrawing" xmlns:wp="http://schemas.openxmlformats.org/drawingml/2006/wordprocessingDrawing" xmlns:w10="urn:schemas-microsoft-com:office:word" xmlns:w="http://schemas.openxmlformats.org/wordprocessingml/2006/main" xmlns:w14="http://schemas.microsoft.com/office/word/2010/wordml" xmlns:w15="http://schemas.microsoft.com/office/word/2012/wordml" xmlns:w16cid="http://schemas.microsoft.com/office/word/2016/wordml/cid" xmlns:w16se="http://schemas.microsoft.com/office/word/2015/wordml/symex" xmlns:wpg="http://schemas.microsoft.com/office/word/2010/wordprocessingGroup" xmlns:wpi="http://schemas.microsoft.com/office/word/2010/wordprocessingInk" xmlns:wne="http://schemas.microsoft.com/office/word/2006/wordml" xmlns:wps="http://schemas.microsoft.com/office/word/2010/wordprocessingShape" mc:Ignorable="w14 w15 w16se w16cid wp14">
   <w:footnote w:type="separator" w:id="-1">
     <w:p>
       <w:pPr>
@@ -5355,7 +5437,7 @@
 </file>
 
 <file path=word/header1.xml><?xml version="1.0" encoding="utf-8"?>
-<w:hdr xmlns:wpc="http://schemas.microsoft.com/office/word/2010/wordprocessingCanvas" xmlns:cx="http://schemas.microsoft.com/office/drawing/2014/chartex" xmlns:cx1="http://schemas.microsoft.com/office/drawing/2015/9/8/chartex" xmlns:cx2="http://schemas.microsoft.com/office/drawing/2015/10/21/chartex" xmlns:cx3="http://schemas.microsoft.com/office/drawing/2016/5/9/chartex" xmlns:cx4="http://schemas.microsoft.com/office/drawing/2016/5/10/chartex" xmlns:cx5="http://schemas.microsoft.com/office/drawing/2016/5/11/chartex" xmlns:cx6="http://schemas.microsoft.com/office/drawing/2016/5/12/chartex" xmlns:cx7="http://schemas.microsoft.com/office/drawing/2016/5/13/chartex" xmlns:cx8="http://schemas.microsoft.com/office/drawing/2016/5/14/chartex" xmlns:mc="http://schemas.openxmlformats.org/markup-compatibility/2006" xmlns:aink="http://schemas.microsoft.com/office/drawing/2016/ink" xmlns:am3d="http://schemas.microsoft.com/office/drawing/2017/model3d" xmlns:o="urn:schemas-microsoft-com:office:office" xmlns:r="http://schemas.openxmlformats.org/officeDocument/2006/relationships" xmlns:m="http://schemas.openxmlformats.org/officeDocument/2006/math" xmlns:v="urn:schemas-microsoft-com:vml" xmlns:wp14="http://schemas.microsoft.com/office/word/2010/wordprocessingDrawing" xmlns:wp="http://schemas.openxmlformats.org/drawingml/2006/wordprocessingDrawing" xmlns:w10="urn:schemas-microsoft-com:office:word" xmlns:w="http://schemas.openxmlformats.org/wordprocessingml/2006/main" xmlns:w14="http://schemas.microsoft.com/office/word/2010/wordml" xmlns:w15="http://schemas.microsoft.com/office/word/2012/wordml" xmlns:w16cex="http://schemas.microsoft.com/office/word/2018/wordml/cex" xmlns:w16cid="http://schemas.microsoft.com/office/word/2016/wordml/cid" xmlns:w16="http://schemas.microsoft.com/office/word/2018/wordml" xmlns:w16se="http://schemas.microsoft.com/office/word/2015/wordml/symex" xmlns:wpg="http://schemas.microsoft.com/office/word/2010/wordprocessingGroup" xmlns:wpi="http://schemas.microsoft.com/office/word/2010/wordprocessingInk" xmlns:wne="http://schemas.microsoft.com/office/word/2006/wordml" xmlns:wps="http://schemas.microsoft.com/office/word/2010/wordprocessingShape" mc:Ignorable="w14 w15 w16se w16cid w16 w16cex wp14">
+<w:hdr xmlns:wpc="http://schemas.microsoft.com/office/word/2010/wordprocessingCanvas" xmlns:cx="http://schemas.microsoft.com/office/drawing/2014/chartex" xmlns:cx1="http://schemas.microsoft.com/office/drawing/2015/9/8/chartex" xmlns:cx2="http://schemas.microsoft.com/office/drawing/2015/10/21/chartex" xmlns:cx3="http://schemas.microsoft.com/office/drawing/2016/5/9/chartex" xmlns:cx4="http://schemas.microsoft.com/office/drawing/2016/5/10/chartex" xmlns:cx5="http://schemas.microsoft.com/office/drawing/2016/5/11/chartex" xmlns:cx6="http://schemas.microsoft.com/office/drawing/2016/5/12/chartex" xmlns:cx7="http://schemas.microsoft.com/office/drawing/2016/5/13/chartex" xmlns:cx8="http://schemas.microsoft.com/office/drawing/2016/5/14/chartex" xmlns:mc="http://schemas.openxmlformats.org/markup-compatibility/2006" xmlns:aink="http://schemas.microsoft.com/office/drawing/2016/ink" xmlns:am3d="http://schemas.microsoft.com/office/drawing/2017/model3d" xmlns:o="urn:schemas-microsoft-com:office:office" xmlns:r="http://schemas.openxmlformats.org/officeDocument/2006/relationships" xmlns:m="http://schemas.openxmlformats.org/officeDocument/2006/math" xmlns:v="urn:schemas-microsoft-com:vml" xmlns:wp14="http://schemas.microsoft.com/office/word/2010/wordprocessingDrawing" xmlns:wp="http://schemas.openxmlformats.org/drawingml/2006/wordprocessingDrawing" xmlns:w10="urn:schemas-microsoft-com:office:word" xmlns:w="http://schemas.openxmlformats.org/wordprocessingml/2006/main" xmlns:w14="http://schemas.microsoft.com/office/word/2010/wordml" xmlns:w15="http://schemas.microsoft.com/office/word/2012/wordml" xmlns:w16cid="http://schemas.microsoft.com/office/word/2016/wordml/cid" xmlns:w16se="http://schemas.microsoft.com/office/word/2015/wordml/symex" xmlns:wpg="http://schemas.microsoft.com/office/word/2010/wordprocessingGroup" xmlns:wpi="http://schemas.microsoft.com/office/word/2010/wordprocessingInk" xmlns:wne="http://schemas.microsoft.com/office/word/2006/wordml" xmlns:wps="http://schemas.microsoft.com/office/word/2010/wordprocessingShape" mc:Ignorable="w14 w15 w16se w16cid wp14">
   <w:p>
     <w:pPr>
       <w:rPr>
@@ -5435,7 +5517,7 @@
 </file>
 
 <file path=word/numbering.xml><?xml version="1.0" encoding="utf-8"?>
-<w:numbering xmlns:wpc="http://schemas.microsoft.com/office/word/2010/wordprocessingCanvas" xmlns:cx="http://schemas.microsoft.com/office/drawing/2014/chartex" xmlns:cx1="http://schemas.microsoft.com/office/drawing/2015/9/8/chartex" xmlns:cx2="http://schemas.microsoft.com/office/drawing/2015/10/21/chartex" xmlns:cx3="http://schemas.microsoft.com/office/drawing/2016/5/9/chartex" xmlns:cx4="http://schemas.microsoft.com/office/drawing/2016/5/10/chartex" xmlns:cx5="http://schemas.microsoft.com/office/drawing/2016/5/11/chartex" xmlns:cx6="http://schemas.microsoft.com/office/drawing/2016/5/12/chartex" xmlns:cx7="http://schemas.microsoft.com/office/drawing/2016/5/13/chartex" xmlns:cx8="http://schemas.microsoft.com/office/drawing/2016/5/14/chartex" xmlns:mc="http://schemas.openxmlformats.org/markup-compatibility/2006" xmlns:aink="http://schemas.microsoft.com/office/drawing/2016/ink" xmlns:am3d="http://schemas.microsoft.com/office/drawing/2017/model3d" xmlns:o="urn:schemas-microsoft-com:office:office" xmlns:r="http://schemas.openxmlformats.org/officeDocument/2006/relationships" xmlns:m="http://schemas.openxmlformats.org/officeDocument/2006/math" xmlns:v="urn:schemas-microsoft-com:vml" xmlns:wp14="http://schemas.microsoft.com/office/word/2010/wordprocessingDrawing" xmlns:wp="http://schemas.openxmlformats.org/drawingml/2006/wordprocessingDrawing" xmlns:w10="urn:schemas-microsoft-com:office:word" xmlns:w="http://schemas.openxmlformats.org/wordprocessingml/2006/main" xmlns:w14="http://schemas.microsoft.com/office/word/2010/wordml" xmlns:w15="http://schemas.microsoft.com/office/word/2012/wordml" xmlns:w16cex="http://schemas.microsoft.com/office/word/2018/wordml/cex" xmlns:w16cid="http://schemas.microsoft.com/office/word/2016/wordml/cid" xmlns:w16="http://schemas.microsoft.com/office/word/2018/wordml" xmlns:w16se="http://schemas.microsoft.com/office/word/2015/wordml/symex" xmlns:wpg="http://schemas.microsoft.com/office/word/2010/wordprocessingGroup" xmlns:wpi="http://schemas.microsoft.com/office/word/2010/wordprocessingInk" xmlns:wne="http://schemas.microsoft.com/office/word/2006/wordml" xmlns:wps="http://schemas.microsoft.com/office/word/2010/wordprocessingShape" mc:Ignorable="w14 w15 w16se w16cid w16 w16cex wp14">
+<w:numbering xmlns:wpc="http://schemas.microsoft.com/office/word/2010/wordprocessingCanvas" xmlns:cx="http://schemas.microsoft.com/office/drawing/2014/chartex" xmlns:cx1="http://schemas.microsoft.com/office/drawing/2015/9/8/chartex" xmlns:cx2="http://schemas.microsoft.com/office/drawing/2015/10/21/chartex" xmlns:cx3="http://schemas.microsoft.com/office/drawing/2016/5/9/chartex" xmlns:cx4="http://schemas.microsoft.com/office/drawing/2016/5/10/chartex" xmlns:cx5="http://schemas.microsoft.com/office/drawing/2016/5/11/chartex" xmlns:cx6="http://schemas.microsoft.com/office/drawing/2016/5/12/chartex" xmlns:cx7="http://schemas.microsoft.com/office/drawing/2016/5/13/chartex" xmlns:cx8="http://schemas.microsoft.com/office/drawing/2016/5/14/chartex" xmlns:mc="http://schemas.openxmlformats.org/markup-compatibility/2006" xmlns:aink="http://schemas.microsoft.com/office/drawing/2016/ink" xmlns:am3d="http://schemas.microsoft.com/office/drawing/2017/model3d" xmlns:o="urn:schemas-microsoft-com:office:office" xmlns:r="http://schemas.openxmlformats.org/officeDocument/2006/relationships" xmlns:m="http://schemas.openxmlformats.org/officeDocument/2006/math" xmlns:v="urn:schemas-microsoft-com:vml" xmlns:wp14="http://schemas.microsoft.com/office/word/2010/wordprocessingDrawing" xmlns:wp="http://schemas.openxmlformats.org/drawingml/2006/wordprocessingDrawing" xmlns:w10="urn:schemas-microsoft-com:office:word" xmlns:w="http://schemas.openxmlformats.org/wordprocessingml/2006/main" xmlns:w14="http://schemas.microsoft.com/office/word/2010/wordml" xmlns:w15="http://schemas.microsoft.com/office/word/2012/wordml" xmlns:w16cid="http://schemas.microsoft.com/office/word/2016/wordml/cid" xmlns:w16se="http://schemas.microsoft.com/office/word/2015/wordml/symex" xmlns:wpg="http://schemas.microsoft.com/office/word/2010/wordprocessingGroup" xmlns:wpi="http://schemas.microsoft.com/office/word/2010/wordprocessingInk" xmlns:wne="http://schemas.microsoft.com/office/word/2006/wordml" xmlns:wps="http://schemas.microsoft.com/office/word/2010/wordprocessingShape" mc:Ignorable="w14 w15 w16se w16cid wp14">
   <w:abstractNum w:abstractNumId="0" w15:restartNumberingAfterBreak="0">
     <w:nsid w:val="084F7BD0"/>
     <w:multiLevelType w:val="hybridMultilevel"/>
@@ -5940,7 +6022,7 @@
 </file>
 
 <file path=word/styles.xml><?xml version="1.0" encoding="utf-8"?>
-<w:styles xmlns:mc="http://schemas.openxmlformats.org/markup-compatibility/2006" xmlns:r="http://schemas.openxmlformats.org/officeDocument/2006/relationships" xmlns:w="http://schemas.openxmlformats.org/wordprocessingml/2006/main" xmlns:w14="http://schemas.microsoft.com/office/word/2010/wordml" xmlns:w15="http://schemas.microsoft.com/office/word/2012/wordml" xmlns:w16cex="http://schemas.microsoft.com/office/word/2018/wordml/cex" xmlns:w16cid="http://schemas.microsoft.com/office/word/2016/wordml/cid" xmlns:w16="http://schemas.microsoft.com/office/word/2018/wordml" xmlns:w16se="http://schemas.microsoft.com/office/word/2015/wordml/symex" mc:Ignorable="w14 w15 w16se w16cid w16 w16cex">
+<w:styles xmlns:mc="http://schemas.openxmlformats.org/markup-compatibility/2006" xmlns:r="http://schemas.openxmlformats.org/officeDocument/2006/relationships" xmlns:w="http://schemas.openxmlformats.org/wordprocessingml/2006/main" xmlns:w14="http://schemas.microsoft.com/office/word/2010/wordml" xmlns:w15="http://schemas.microsoft.com/office/word/2012/wordml" xmlns:w16cid="http://schemas.microsoft.com/office/word/2016/wordml/cid" xmlns:w16se="http://schemas.microsoft.com/office/word/2015/wordml/symex" mc:Ignorable="w14 w15 w16se w16cid">
   <w:docDefaults>
     <w:rPrDefault>
       <w:rPr>
@@ -6989,21 +7071,6 @@
 </file>
 
 <file path=customXml/item1.xml><?xml version="1.0" encoding="utf-8"?>
-<?mso-contentType ?>
-<FormTemplates xmlns="http://schemas.microsoft.com/sharepoint/v3/contenttype/forms">
-  <Display>DocumentLibraryForm</Display>
-  <Edit>DocumentLibraryForm</Edit>
-  <New>DocumentLibraryForm</New>
-</FormTemplates>
-</file>
-
-<file path=customXml/item2.xml><?xml version="1.0" encoding="utf-8"?>
-<p:properties xmlns:p="http://schemas.microsoft.com/office/2006/metadata/properties" xmlns:xsi="http://www.w3.org/2001/XMLSchema-instance" xmlns:pc="http://schemas.microsoft.com/office/infopath/2007/PartnerControls">
-  <documentManagement/>
-</p:properties>
-</file>
-
-<file path=customXml/item3.xml><?xml version="1.0" encoding="utf-8"?>
 <ct:contentTypeSchema xmlns:ct="http://schemas.microsoft.com/office/2006/metadata/contentType" xmlns:ma="http://schemas.microsoft.com/office/2006/metadata/properties/metaAttributes" ct:_="" ma:_="" ma:contentTypeName="Document" ma:contentTypeID="0x010100C0C037D94ABEF84A8481D8CC805479E1" ma:contentTypeVersion="9" ma:contentTypeDescription="Create a new document." ma:contentTypeScope="" ma:versionID="0ec4f6739cc3c8e8566d6178ee7cd393">
   <xsd:schema xmlns:xsd="http://www.w3.org/2001/XMLSchema" xmlns:xs="http://www.w3.org/2001/XMLSchema" xmlns:p="http://schemas.microsoft.com/office/2006/metadata/properties" xmlns:ns2="6eacaeb1-d229-4dc7-b743-a557d50b08a3" targetNamespace="http://schemas.microsoft.com/office/2006/metadata/properties" ma:root="true" ma:fieldsID="75f5f3ebd5f8e198157a1ceadfeb0e7c" ns2:_="">
     <xsd:import namespace="6eacaeb1-d229-4dc7-b743-a557d50b08a3"/>
@@ -7181,24 +7248,22 @@
 </ct:contentTypeSchema>
 </file>
 
-<file path=customXml/itemProps1.xml><?xml version="1.0" encoding="utf-8"?>
-<ds:datastoreItem xmlns:ds="http://schemas.openxmlformats.org/officeDocument/2006/customXml" ds:itemID="{8C65614B-7306-4393-A20B-651D886E5DE2}">
-  <ds:schemaRefs>
-    <ds:schemaRef ds:uri="http://schemas.microsoft.com/sharepoint/v3/contenttype/forms"/>
-  </ds:schemaRefs>
-</ds:datastoreItem>
+<file path=customXml/item2.xml><?xml version="1.0" encoding="utf-8"?>
+<p:properties xmlns:p="http://schemas.microsoft.com/office/2006/metadata/properties" xmlns:xsi="http://www.w3.org/2001/XMLSchema-instance" xmlns:pc="http://schemas.microsoft.com/office/infopath/2007/PartnerControls">
+  <documentManagement/>
+</p:properties>
 </file>
 
-<file path=customXml/itemProps2.xml><?xml version="1.0" encoding="utf-8"?>
-<ds:datastoreItem xmlns:ds="http://schemas.openxmlformats.org/officeDocument/2006/customXml" ds:itemID="{7D0DE581-F5BE-4364-B6AF-E069D6BE376B}">
-  <ds:schemaRefs>
-    <ds:schemaRef ds:uri="http://schemas.microsoft.com/office/2006/metadata/properties"/>
-    <ds:schemaRef ds:uri="http://schemas.microsoft.com/office/infopath/2007/PartnerControls"/>
-  </ds:schemaRefs>
-</ds:datastoreItem>
+<file path=customXml/item3.xml><?xml version="1.0" encoding="utf-8"?>
+<?mso-contentType ?>
+<FormTemplates xmlns="http://schemas.microsoft.com/sharepoint/v3/contenttype/forms">
+  <Display>DocumentLibraryForm</Display>
+  <Edit>DocumentLibraryForm</Edit>
+  <New>DocumentLibraryForm</New>
+</FormTemplates>
 </file>
 
-<file path=customXml/itemProps3.xml><?xml version="1.0" encoding="utf-8"?>
+<file path=customXml/itemProps1.xml><?xml version="1.0" encoding="utf-8"?>
 <ds:datastoreItem xmlns:ds="http://schemas.openxmlformats.org/officeDocument/2006/customXml" ds:itemID="{75E6C3DC-9B03-437A-A0CD-8D993361F8E4}">
   <ds:schemaRefs>
     <ds:schemaRef ds:uri="http://schemas.microsoft.com/office/2006/metadata/contentType"/>
@@ -7214,4 +7279,21 @@
     <ds:schemaRef ds:uri="http://schemas.microsoft.com/internal/obd"/>
   </ds:schemaRefs>
 </ds:datastoreItem>
+</file>
+
+<file path=customXml/itemProps2.xml><?xml version="1.0" encoding="utf-8"?>
+<ds:datastoreItem xmlns:ds="http://schemas.openxmlformats.org/officeDocument/2006/customXml" ds:itemID="{7D0DE581-F5BE-4364-B6AF-E069D6BE376B}">
+  <ds:schemaRefs>
+    <ds:schemaRef ds:uri="http://schemas.microsoft.com/office/2006/metadata/properties"/>
+    <ds:schemaRef ds:uri="http://schemas.microsoft.com/office/infopath/2007/PartnerControls"/>
+  </ds:schemaRefs>
+</ds:datastoreItem>
+</file>
+
+<file path=customXml/itemProps3.xml><?xml version="1.0" encoding="utf-8"?>
+<ds:datastoreItem xmlns:ds="http://schemas.openxmlformats.org/officeDocument/2006/customXml" ds:itemID="{8C65614B-7306-4393-A20B-651D886E5DE2}">
+  <ds:schemaRefs>
+    <ds:schemaRef ds:uri="http://schemas.microsoft.com/sharepoint/v3/contenttype/forms"/>
+  </ds:schemaRefs>
+</ds:datastoreItem>
 </file>
</xml_diff>